<commit_message>
added hoeren und respektieren
</commit_message>
<xml_diff>
--- a/doc/gemeinschaft/charta_waldrain.docx
+++ b/doc/gemeinschaft/charta_waldrain.docx
@@ -317,7 +317,19 @@
         <w:t xml:space="preserve">und </w:t>
       </w:r>
       <w:r>
-        <w:t xml:space="preserve">mit ihren Stärken zu unterstützen und zu ergänzen. </w:t>
+        <w:t>mit ihren Stärken zu</w:t>
+      </w:r>
+      <w:r>
+        <w:t xml:space="preserve"> h</w:t>
+      </w:r>
+      <w:r>
+        <w:rPr>
+          <w:lang w:val="de-DE"/>
+        </w:rPr>
+        <w:t>ören, respektieren,</w:t>
+      </w:r>
+      <w:r>
+        <w:t xml:space="preserve"> unterstützen und ergänzen. </w:t>
       </w:r>
     </w:p>
     <w:p>

</xml_diff>